<commit_message>
New manuscript and codes added
</commit_message>
<xml_diff>
--- a/manuscript/DWFI_drought_V3.docx
+++ b/manuscript/DWFI_drought_V3.docx
@@ -71,15 +71,7 @@
         <w:ind w:firstLine="720"/>
       </w:pPr>
       <w:r>
-        <w:t xml:space="preserve">Previous studies have investigated the connections between climate variability and cattle production. Klemm and Briske (2019) conducted a retrospective analysis of temporal and spatial distributions of beef cow populations relative to climate variability from 1978 to 2017 across the U.S. Great Plains. Their findings indicate that cattle numbers correlate positively with precipitation but negatively with temperature. Rodziewicz, Dice, and Cowley (2023) employed an econometric framework to analyze drought impacts on beef cattle management, hay production, prices, and farm incomes from 2000 to 2022. Using USDA </w:t>
-      </w:r>
-      <w:proofErr w:type="spellStart"/>
-      <w:r>
-        <w:t>CropScape</w:t>
-      </w:r>
-      <w:proofErr w:type="spellEnd"/>
-      <w:r>
-        <w:t xml:space="preserve"> data, U.S. Drought Monitor information, and fixed-effects panel regressions, they demonstrated that drought events reduced hay production, increased hay prices, and ultimately decreased income </w:t>
+        <w:t xml:space="preserve">Previous studies have investigated the connections between climate variability and cattle production. Klemm and Briske (2019) conducted a retrospective analysis of temporal and spatial distributions of beef cow populations relative to climate variability from 1978 to 2017 across the U.S. Great Plains. Their findings indicate that cattle numbers correlate positively with precipitation but negatively with temperature. Rodziewicz, Dice, and Cowley (2023) employed an econometric framework to analyze drought impacts on beef cattle management, hay production, prices, and farm incomes from 2000 to 2022. Using USDA CropScape data, U.S. Drought Monitor information, and fixed-effects panel regressions, they demonstrated that drought events reduced hay production, increased hay prices, and ultimately decreased income </w:t>
       </w:r>
       <w:r>
         <w:lastRenderedPageBreak/>
@@ -1787,15 +1779,7 @@
         <w:t>(</w:t>
       </w:r>
       <w:r>
-        <w:t xml:space="preserve">Huang, </w:t>
-      </w:r>
-      <w:proofErr w:type="spellStart"/>
-      <w:r>
-        <w:t>Sassenrath</w:t>
-      </w:r>
-      <w:proofErr w:type="spellEnd"/>
-      <w:r>
-        <w:t>, and Lin 2023</w:t>
+        <w:t>Huang, Sassenrath, and Lin 2023</w:t>
       </w:r>
       <w:r>
         <w:t xml:space="preserve">). </w:t>
@@ -5491,15 +5475,7 @@
         <w:t xml:space="preserve">2019) </w:t>
       </w:r>
       <w:r>
-        <w:t xml:space="preserve">emphasize that drought effects might </w:t>
-      </w:r>
-      <w:proofErr w:type="gramStart"/>
-      <w:r>
-        <w:t>lag behind</w:t>
-      </w:r>
-      <w:proofErr w:type="gramEnd"/>
-      <w:r>
-        <w:t xml:space="preserve"> the actual onset of drought conditions, as ranchers’ responses and forage availability do not immediately reflect changing environmental conditions.</w:t>
+        <w:t>emphasize that drought effects might lag behind the actual onset of drought conditions, as ranchers’ responses and forage availability do not immediately reflect changing environmental conditions.</w:t>
       </w:r>
       <w:r>
         <w:t xml:space="preserve"> </w:t>
@@ -6081,34 +6057,15 @@
             </w:rPr>
             <m:t xml:space="preserve">+ </m:t>
           </m:r>
-          <m:sSub>
-            <m:sSubPr>
-              <m:ctrlPr>
-                <w:rPr>
-                  <w:rFonts w:ascii="Cambria Math" w:eastAsiaTheme="minorEastAsia" w:hAnsi="Cambria Math"/>
-                </w:rPr>
-              </m:ctrlPr>
-            </m:sSubPr>
-            <m:e>
-              <m:r>
-                <m:rPr>
-                  <m:sty m:val="p"/>
-                </m:rPr>
-                <w:rPr>
-                  <w:rFonts w:ascii="Cambria Math" w:eastAsiaTheme="minorEastAsia" w:hAnsi="Cambria Math"/>
-                </w:rPr>
-                <m:t>∈</m:t>
-              </m:r>
-            </m:e>
-            <m:sub>
-              <m:r>
-                <w:rPr>
-                  <w:rFonts w:ascii="Cambria Math" w:eastAsiaTheme="minorEastAsia" w:hAnsi="Cambria Math"/>
-                </w:rPr>
-                <m:t>it</m:t>
-              </m:r>
-            </m:sub>
-          </m:sSub>
+          <m:r>
+            <m:rPr>
+              <m:sty m:val="p"/>
+            </m:rPr>
+            <w:rPr>
+              <w:rFonts w:ascii="Cambria Math" w:eastAsiaTheme="minorEastAsia" w:hAnsi="Cambria Math"/>
+            </w:rPr>
+            <m:t>∈</m:t>
+          </m:r>
           <m:r>
             <m:rPr>
               <m:sty m:val="p"/>
@@ -6480,34 +6437,15 @@
         <w:t>(</w:t>
       </w:r>
       <m:oMath>
-        <m:sSub>
-          <m:sSubPr>
-            <m:ctrlPr>
-              <w:rPr>
-                <w:rFonts w:ascii="Cambria Math" w:eastAsiaTheme="minorEastAsia" w:hAnsi="Cambria Math"/>
-              </w:rPr>
-            </m:ctrlPr>
-          </m:sSubPr>
-          <m:e>
-            <m:r>
-              <m:rPr>
-                <m:sty m:val="p"/>
-              </m:rPr>
-              <w:rPr>
-                <w:rFonts w:ascii="Cambria Math" w:eastAsiaTheme="minorEastAsia" w:hAnsi="Cambria Math"/>
-              </w:rPr>
-              <m:t>∈</m:t>
-            </m:r>
-          </m:e>
-          <m:sub>
-            <m:r>
-              <w:rPr>
-                <w:rFonts w:ascii="Cambria Math" w:eastAsiaTheme="minorEastAsia" w:hAnsi="Cambria Math"/>
-              </w:rPr>
-              <m:t>it</m:t>
-            </m:r>
-          </m:sub>
-        </m:sSub>
+        <m:r>
+          <m:rPr>
+            <m:sty m:val="p"/>
+          </m:rPr>
+          <w:rPr>
+            <w:rFonts w:ascii="Cambria Math" w:eastAsiaTheme="minorEastAsia" w:hAnsi="Cambria Math"/>
+          </w:rPr>
+          <m:t>∈</m:t>
+        </m:r>
       </m:oMath>
       <w:r>
         <w:t xml:space="preserve">) </w:t>
@@ -9480,15 +9418,7 @@
     </w:p>
     <w:p>
       <w:r>
-        <w:t>This study employs climate projections from the Coupled Model Intercomparison Project Phase 6 (CMIP6), obtained via the Earth System Grid Federation (ESGF) data portal. The dataset includes simulations under Representative Concentration Pathways (RCP) 4.5 and 8.5, representing moderate and high-emissions scenarios, respectively. These projections are derived from the CanESM5 (Canadian Earth System Model version 5), developed by the Canadian Centre for Climate Modelling and Analysis (</w:t>
-      </w:r>
-      <w:proofErr w:type="spellStart"/>
-      <w:r>
-        <w:t>CCCma</w:t>
-      </w:r>
-      <w:proofErr w:type="spellEnd"/>
-      <w:r>
-        <w:t>), and have been downscaled for regional analysis (Earth System Grid Federation, 2025).</w:t>
+        <w:t>This study employs climate projections from the Coupled Model Intercomparison Project Phase 6 (CMIP6), obtained via the Earth System Grid Federation (ESGF) data portal. The dataset includes simulations under Representative Concentration Pathways (RCP) 4.5 and 8.5, representing moderate and high-emissions scenarios, respectively. These projections are derived from the CanESM5 (Canadian Earth System Model version 5), developed by the Canadian Centre for Climate Modelling and Analysis (CCCma), and have been downscaled for regional analysis (Earth System Grid Federation, 2025).</w:t>
       </w:r>
     </w:p>
     <w:p>
@@ -9496,28 +9426,15 @@
         <w:ind w:firstLine="720"/>
       </w:pPr>
       <w:r>
-        <w:t>RCP 4.5 assumes a stabilization pathway in which radiative forcing is maintained at 4.5 W/m² by 2100 through mitigation measures. In contrast, RCP 8.5 follows a high-emissions trajectory, leading to 8.5 W/m² radiative forcing, assuming continued reliance on fossil fuels with minimal mitigation efforts. This study incorporates key climate variables, including monthly precipitation (pr), minimum temperature (</w:t>
-      </w:r>
-      <w:proofErr w:type="spellStart"/>
-      <w:r>
-        <w:t>tasmin</w:t>
-      </w:r>
-      <w:proofErr w:type="spellEnd"/>
-      <w:r>
-        <w:t>), and maximum temperature (</w:t>
-      </w:r>
-      <w:proofErr w:type="spellStart"/>
-      <w:r>
-        <w:t>tasmax</w:t>
-      </w:r>
-      <w:proofErr w:type="spellEnd"/>
-      <w:r>
-        <w:t>) from 2020 to 2099, to derive agroclimatic indices such as Growing Degree Days (GDD), Extreme Degree Days (EDD), and potential evapotranspiration (PET). To account for inter-model variability, multiple realizations within CMIP6 are analyzed, enabling an ensemble-based assessment of stocking rate projections under different climate scenarios.</w:t>
+        <w:t>RCP 4.5 assumes a stabilization pathway in which radiative forcing is maintained at 4.5 W/m² by 2100 through mitigation measures. In contrast, RCP 8.5 follows a high-emissions trajectory, leading to 8.5 W/m² radiative forcing, assuming continued reliance on fossil fuels with minimal mitigation efforts. This study incorporates key climate variables, including monthly precipitation (pr), minimum temperature (tasmin), and maximum temperature (tasmax) from 2020 to 2099, to derive agroclimatic indices such as Growing Degree Days (GDD), Extreme Degree Days (EDD), and potential evapotranspiration (PET). To account for inter-model variability, multiple realizations within CMIP6 are analyzed, enabling an ensemble-based assessment of stocking rate projections under different climate scenarios.</w:t>
       </w:r>
     </w:p>
     <w:p/>
     <w:p>
       <w:r>
+        <w:rPr>
+          <w:noProof/>
+        </w:rPr>
         <w:lastRenderedPageBreak/>
         <w:drawing>
           <wp:inline distT="0" distB="0" distL="0" distR="0" wp14:anchorId="7A3396A2" wp14:editId="14762B01">
@@ -9631,10 +9548,7 @@
         <w:t>Earth System Grid Federation</w:t>
       </w:r>
       <w:r>
-        <w:t xml:space="preserve"> </w:t>
-      </w:r>
-      <w:r>
-        <w:t xml:space="preserve">(2025) </w:t>
+        <w:t xml:space="preserve"> (2025) </w:t>
       </w:r>
       <w:r>
         <w:rPr>
@@ -9666,22 +9580,13 @@
         <w:ind w:firstLine="720"/>
       </w:pPr>
       <w:r>
-        <w:t>Under RCP 4.5 (blue line), stocking rates exhibit a moderate increasing trend throughout the century, with periodic fluctuations. This suggests that stabilized radiative forcing, coupled with potential precipitation increases, supports relatively stable forage availability, allowing for a gradual rise in stocking rates.</w:t>
-      </w:r>
-      <w:r>
-        <w:t xml:space="preserve"> </w:t>
-      </w:r>
-      <w:r>
-        <w:t>Conversely, RCP 8.5 (red line) follows a divergent trajectory</w:t>
+        <w:t>Under RCP 4.5 (blue line), stocking rates exhibit a moderate increasing trend throughout the century, with periodic fluctuations. This suggests that stabilized radiative forcing, coupled with potential precipitation increases, supports relatively stable forage availability, allowing for a gradual rise in stocking rates. Conversely, RCP 8.5 (red line) follows a divergent trajectory</w:t>
       </w:r>
       <w:r>
         <w:t xml:space="preserve"> - </w:t>
       </w:r>
       <w:r>
-        <w:t>starting lower than RCP 4.5 but steadily increasing over time. This trend challenges conventional expectations that extreme warming and intensified drought under RCP 8.5 would reduce stocking rates. The late-century acceleration observed under RCP 8.5 may result from regional climate shifts, increased precipitation, or model variability influencing forage production estimates.</w:t>
-      </w:r>
-      <w:r>
-        <w:t xml:space="preserve"> </w:t>
+        <w:t xml:space="preserve">starting lower than RCP 4.5 but steadily increasing over time. This trend challenges conventional expectations that extreme warming and intensified drought under RCP 8.5 would reduce stocking rates. The late-century acceleration observed under RCP 8.5 may result from regional climate shifts, increased precipitation, or model variability influencing forage production estimates. </w:t>
       </w:r>
     </w:p>
     <w:p>
@@ -9722,11 +9627,7 @@
         <w:ind w:firstLine="720"/>
       </w:pPr>
       <w:r>
-        <w:t xml:space="preserve">A key trend observed in this study is the long-term decline in stocking rates under both RCP 4.5 and RCP 8.5. The steady decline under RCP 4.5 suggests that, despite mitigation efforts, climate stressors will continue to challenge grazing systems. In contrast, the sharper early-century decline under RCP 8.5 highlights the risks associated with extreme warming and drought under a high-emissions scenario. However, the unexpected late-century increase in stocking rates under RCP 8.5 may reflect shifts in precipitation regimes, temperature fluctuations, or model-specific variability that temporarily improves forage conditions in certain </w:t>
-      </w:r>
-      <w:proofErr w:type="spellStart"/>
-      <w:r>
-        <w:t>regions.</w:t>
+        <w:t>A key trend observed in this study is the long-term decline in stocking rates under both RCP 4.5 and RCP 8.5. The steady decline under RCP 4.5 suggests that, despite mitigation efforts, climate stressors will continue to challenge grazing systems. In contrast, the sharper early-century decline under RCP 8.5 highlights the risks associated with extreme warming and drought under a high-emissions scenario. However, the unexpected late-century increase in stocking rates under RCP 8.5 may reflect shifts in precipitation regimes, temperature fluctuations, or model-specific variability that temporarily improves forage conditions in certain regions.</w:t>
       </w:r>
     </w:p>
     <w:p>
@@ -9734,11 +9635,7 @@
         <w:pStyle w:val="Heading2"/>
       </w:pPr>
       <w:r>
-        <w:t>Policy</w:t>
-      </w:r>
-      <w:proofErr w:type="spellEnd"/>
-      <w:r>
-        <w:t xml:space="preserve"> implications</w:t>
+        <w:t>Policy implications</w:t>
       </w:r>
     </w:p>
     <w:p>
@@ -9850,21 +9747,8 @@
       <w:pPr>
         <w:ind w:left="360" w:hanging="360"/>
       </w:pPr>
-      <w:proofErr w:type="spellStart"/>
-      <w:r>
-        <w:t>Hrozencik</w:t>
-      </w:r>
-      <w:proofErr w:type="spellEnd"/>
-      <w:r>
-        <w:t xml:space="preserve">, R. A., Perez-Quesada, G., and </w:t>
-      </w:r>
-      <w:proofErr w:type="spellStart"/>
-      <w:r>
-        <w:t>Bocinsky</w:t>
-      </w:r>
-      <w:proofErr w:type="spellEnd"/>
-      <w:r>
-        <w:t xml:space="preserve">, K. 2024. The stocking impact and financial- climate risk of the Livestock Forage Disaster Program. </w:t>
+      <w:r>
+        <w:t xml:space="preserve">Hrozencik, R. A., Perez-Quesada, G., and Bocinsky, K. 2024. The stocking impact and financial- climate risk of the Livestock Forage Disaster Program. </w:t>
       </w:r>
       <w:r>
         <w:rPr>
@@ -9882,15 +9766,7 @@
         <w:ind w:left="360" w:hanging="360"/>
       </w:pPr>
       <w:r>
-        <w:t xml:space="preserve">Iglesias, Virginia, William R. Travis, and Jennifer K. Balch. "Recent Droughts in the United States Are among the </w:t>
-      </w:r>
-      <w:proofErr w:type="gramStart"/>
-      <w:r>
-        <w:t>Fastest-Developing</w:t>
-      </w:r>
-      <w:proofErr w:type="gramEnd"/>
-      <w:r>
-        <w:t xml:space="preserve"> of the Last Seven Decades." </w:t>
+        <w:t xml:space="preserve">Iglesias, Virginia, William R. Travis, and Jennifer K. Balch. "Recent Droughts in the United States Are among the Fastest-Developing of the Last Seven Decades." </w:t>
       </w:r>
       <w:r>
         <w:rPr>
@@ -9916,15 +9792,7 @@
         <w:ind w:left="360" w:hanging="360"/>
       </w:pPr>
       <w:r>
-        <w:t xml:space="preserve">Jacobo, Elizabeth J., Adriana M. Rodríguez, Norberto Bartoloni, and Víctor A. </w:t>
-      </w:r>
-      <w:proofErr w:type="spellStart"/>
-      <w:r>
-        <w:t>Deregibus</w:t>
-      </w:r>
-      <w:proofErr w:type="spellEnd"/>
-      <w:r>
-        <w:t>. "Rotational Grazing Effects on Rangeland Vegetation at a Farm Scale." </w:t>
+        <w:t>Jacobo, Elizabeth J., Adriana M. Rodríguez, Norberto Bartoloni, and Víctor A. Deregibus. "Rotational Grazing Effects on Rangeland Vegetation at a Farm Scale." </w:t>
       </w:r>
       <w:r>
         <w:rPr>
@@ -9978,21 +9846,8 @@
       <w:pPr>
         <w:ind w:left="360" w:hanging="360"/>
       </w:pPr>
-      <w:proofErr w:type="spellStart"/>
-      <w:r>
-        <w:t>Kuwayama</w:t>
-      </w:r>
-      <w:proofErr w:type="spellEnd"/>
-      <w:r>
-        <w:t xml:space="preserve">, Yusuke, Alexandra Thompson, Richard </w:t>
-      </w:r>
-      <w:proofErr w:type="spellStart"/>
-      <w:r>
-        <w:t>Bernknopf</w:t>
-      </w:r>
-      <w:proofErr w:type="spellEnd"/>
-      <w:r>
-        <w:t>, Benjamin Zaitchik, and Peter Vail. "Estimating the Impact of Drought on Agriculture Using the U.S. Drought Monitor." </w:t>
+      <w:r>
+        <w:t>Kuwayama, Yusuke, Alexandra Thompson, Richard Bernknopf, Benjamin Zaitchik, and Peter Vail. "Estimating the Impact of Drought on Agriculture Using the U.S. Drought Monitor." </w:t>
       </w:r>
       <w:r>
         <w:rPr>
@@ -10372,15 +10227,7 @@
         <w:t>Sci Rep. 2018 Jul 5</w:t>
       </w:r>
       <w:r>
-        <w:t xml:space="preserve">;8(1):10149. </w:t>
-      </w:r>
-      <w:proofErr w:type="spellStart"/>
-      <w:r>
-        <w:t>doi</w:t>
-      </w:r>
-      <w:proofErr w:type="spellEnd"/>
-      <w:r>
-        <w:t>: 10.1038/s41598-018-28392-z. PMID: 29977001; PMCID: PMC6033920.</w:t>
+        <w:t>;8(1):10149. doi: 10.1038/s41598-018-28392-z. PMID: 29977001; PMCID: PMC6033920.</w:t>
       </w:r>
     </w:p>
     <w:p/>
@@ -10525,11 +10372,9 @@
       <w:r>
         <w:t xml:space="preserve"> </w:t>
       </w:r>
-      <w:proofErr w:type="spellStart"/>
       <w:r>
         <w:t>AUs.</w:t>
       </w:r>
-      <w:proofErr w:type="spellEnd"/>
       <w:r>
         <w:t xml:space="preserve"> </w:t>
       </w:r>

</xml_diff>